<commit_message>
Beta - stable release
</commit_message>
<xml_diff>
--- a/CyberKing_ERD.docx
+++ b/CyberKing_ERD.docx
@@ -46,7 +46,7 @@
     <w:p>
       <w:pPr>
         <w:rPr>
-          <w:rFonts w:asciiTheme="minorBidi" w:hAnsiTheme="minorBidi" w:cstheme="minorBidi"/>
+          <w:rFonts w:asciiTheme="minorBidi" w:hAnsiTheme="minorBidi" w:cstheme="minorBidi" w:hint="cs"/>
           <w:u w:val="single"/>
           <w:rtl/>
         </w:rPr>
@@ -3244,16 +3244,6 @@
             <w:pPr>
               <w:bidi w:val="0"/>
             </w:pPr>
-            <w:proofErr w:type="spellStart"/>
-            <w:r>
-              <w:t>max_score</w:t>
-            </w:r>
-            <w:proofErr w:type="spellEnd"/>
-          </w:p>
-          <w:p>
-            <w:pPr>
-              <w:bidi w:val="0"/>
-            </w:pPr>
             <w:r>
               <w:rPr>
                 <w:noProof/>
@@ -3404,10 +3394,10 @@
                         <wp:posOffset>1000664</wp:posOffset>
                       </wp:positionH>
                       <wp:positionV relativeFrom="paragraph">
-                        <wp:posOffset>113234</wp:posOffset>
+                        <wp:posOffset>109508</wp:posOffset>
                       </wp:positionV>
-                      <wp:extent cx="1716405" cy="552090"/>
-                      <wp:effectExtent l="0" t="0" r="17145" b="19685"/>
+                      <wp:extent cx="1716657" cy="740410"/>
+                      <wp:effectExtent l="0" t="0" r="17145" b="21590"/>
                       <wp:wrapNone/>
                       <wp:docPr id="20" name="מחבר מרפקי 20"/>
                       <wp:cNvGraphicFramePr/>
@@ -3418,11 +3408,11 @@
                             <wps:spPr>
                               <a:xfrm>
                                 <a:off x="0" y="0"/>
-                                <a:ext cx="1716405" cy="552090"/>
+                                <a:ext cx="1716657" cy="740410"/>
                               </a:xfrm>
                               <a:prstGeom prst="bentConnector3">
                                 <a:avLst>
-                                  <a:gd name="adj1" fmla="val 3762"/>
+                                  <a:gd name="adj1" fmla="val 4264"/>
                                 </a:avLst>
                               </a:prstGeom>
                             </wps:spPr>
@@ -3452,7 +3442,18 @@
                 </mc:Choice>
                 <mc:Fallback>
                   <w:pict>
-                    <v:shape id="מחבר מרפקי 20" o:spid="_x0000_s1026" type="#_x0000_t34" style="position:absolute;left:0;text-align:left;margin-left:78.8pt;margin-top:8.9pt;width:135.15pt;height:43.45pt;z-index:251734016;visibility:visible;mso-wrap-style:square;mso-height-percent:0;mso-wrap-distance-left:9pt;mso-wrap-distance-top:0;mso-wrap-distance-right:9pt;mso-wrap-distance-bottom:0;mso-position-horizontal:absolute;mso-position-horizontal-relative:text;mso-position-vertical:absolute;mso-position-vertical-relative:text;mso-height-percent:0;mso-height-relative:margin" o:gfxdata="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" adj="813" strokecolor="#4579b8 [3044]"/>
+                    <v:shapetype id="_x0000_t34" coordsize="21600,21600" o:spt="34" o:oned="t" adj="10800" path="m,l@0,0@0,21600,21600,21600e" filled="f">
+                      <v:stroke joinstyle="miter"/>
+                      <v:formulas>
+                        <v:f eqn="val #0"/>
+                      </v:formulas>
+                      <v:path arrowok="t" fillok="f" o:connecttype="none"/>
+                      <v:handles>
+                        <v:h position="#0,center"/>
+                      </v:handles>
+                      <o:lock v:ext="edit" shapetype="t"/>
+                    </v:shapetype>
+                    <v:shape id="מחבר מרפקי 20" o:spid="_x0000_s1026" type="#_x0000_t34" style="position:absolute;left:0;text-align:left;margin-left:78.8pt;margin-top:8.6pt;width:135.15pt;height:58.3pt;z-index:251734016;visibility:visible;mso-wrap-style:square;mso-height-percent:0;mso-wrap-distance-left:9pt;mso-wrap-distance-top:0;mso-wrap-distance-right:9pt;mso-wrap-distance-bottom:0;mso-position-horizontal:absolute;mso-position-horizontal-relative:text;mso-position-vertical:absolute;mso-position-vertical-relative:text;mso-height-percent:0;mso-height-relative:margin" o:gfxdata="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" adj="921" strokecolor="#4579b8 [3044]"/>
                   </w:pict>
                 </mc:Fallback>
               </mc:AlternateContent>
@@ -3706,12 +3707,13 @@
     <w:p>
       <w:pPr>
         <w:rPr>
+          <w:rFonts w:hint="cs"/>
           <w:rtl/>
         </w:rPr>
       </w:pPr>
+      <w:bookmarkStart w:id="0" w:name="_GoBack"/>
+      <w:bookmarkEnd w:id="0"/>
     </w:p>
-    <w:bookmarkStart w:id="0" w:name="_GoBack"/>
-    <w:bookmarkEnd w:id="0"/>
     <w:p>
       <w:pPr>
         <w:rPr>
@@ -5921,7 +5923,7 @@
 </file>
 
 <file path=customXml/itemProps1.xml><?xml version="1.0" encoding="utf-8"?>
-<ds:datastoreItem xmlns:ds="http://schemas.openxmlformats.org/officeDocument/2006/customXml" ds:itemID="{97D02123-286D-49CC-A8D4-4AA40FC3F633}">
+<ds:datastoreItem xmlns:ds="http://schemas.openxmlformats.org/officeDocument/2006/customXml" ds:itemID="{E614C36F-3128-4928-BE4A-1EA056F9C1CB}">
   <ds:schemaRefs>
     <ds:schemaRef ds:uri="http://schemas.openxmlformats.org/officeDocument/2006/bibliography"/>
   </ds:schemaRefs>

</xml_diff>